<commit_message>
添加 migrations/001_init.sql：finding_definitions 与 finding_custom_dimensions 表及索引
Co-authored-by: Cursor <cursoragent@cursor.com>
</commit_message>
<xml_diff>
--- a/Gold_Report_Template.docx
+++ b/Gold_Report_Template.docx
@@ -381,7 +381,16 @@
         <w:jc w:val="both"/>
       </w:pPr>
       <w:r>
-        <w:t>5-year CapEx roadmap (budget plan)</w:t>
+        <w:rPr>
+          <w:rFonts w:hint="default"/>
+          <w:lang w:val="en-US"/>
+        </w:rPr>
+        <w:t>Five</w:t>
+      </w:r>
+      <w:bookmarkStart w:id="0" w:name="_GoBack"/>
+      <w:bookmarkEnd w:id="0"/>
+      <w:r>
+        <w:t>-year CapEx roadmap (budget plan)</w:t>
       </w:r>
     </w:p>
     <w:p>
@@ -731,8 +740,6 @@
       <w:r>
         <w:br w:type="page"/>
       </w:r>
-      <w:bookmarkStart w:id="0" w:name="_GoBack"/>
-      <w:bookmarkEnd w:id="0"/>
     </w:p>
     <w:p>
       <w:pPr>
@@ -1570,31 +1577,591 @@
       </w:r>
     </w:p>
     <w:p>
-      <w:r>
-        <w:t>We prioritise findings using a decision framework designed for property investors: safety / legal exposure first, then reliability and budget planning.</w:t>
+      <w:pPr>
+        <w:pStyle w:val="30"/>
+        <w:keepNext w:val="0"/>
+        <w:keepLines w:val="0"/>
+        <w:widowControl/>
+        <w:suppressLineNumbers w:val="0"/>
+        <w:spacing w:before="0" w:beforeAutospacing="1" w:after="0" w:afterAutospacing="1"/>
+        <w:ind w:left="0" w:right="0"/>
+      </w:pPr>
+      <w:r>
+        <w:t>This assessment applies a structured risk prioritisation framework specifically designed for residential investment properties.</w:t>
       </w:r>
     </w:p>
     <w:p>
-      <w:r>
-        <w:rPr>
-          <w:b w:val="0"/>
-          <w:i w:val="0"/>
-        </w:rPr>
-        <w:t>{{RISK_FRAMEWORK_NOTES}}</w:t>
+      <w:pPr>
+        <w:pStyle w:val="30"/>
+        <w:keepNext w:val="0"/>
+        <w:keepLines w:val="0"/>
+        <w:widowControl/>
+        <w:suppressLineNumbers w:val="0"/>
+        <w:spacing w:before="0" w:beforeAutospacing="1" w:after="0" w:afterAutospacing="1"/>
+        <w:ind w:left="0" w:right="0"/>
+      </w:pPr>
+      <w:r>
+        <w:t>The objective of this framework is not to identify every technical deviation, but to help property owners clearly distinguish between:</w:t>
       </w:r>
     </w:p>
     <w:p>
-      <w:r>
-        <w:br w:type="page"/>
+      <w:pPr>
+        <w:pStyle w:val="16"/>
+        <w:bidi w:val="0"/>
+        <w:ind w:left="360" w:leftChars="0" w:hanging="360" w:firstLineChars="0"/>
+      </w:pPr>
+      <w:r>
+        <w:t>issues that require immediate attention to manage safety or legal exposure, and</w:t>
       </w:r>
     </w:p>
     <w:p>
       <w:pPr>
+        <w:pStyle w:val="16"/>
+        <w:bidi w:val="0"/>
+        <w:ind w:left="360" w:leftChars="0" w:hanging="360" w:firstLineChars="0"/>
+      </w:pPr>
+      <w:r>
+        <w:t>conditions that can be monitored or planned for over time without urgent intervention.</w:t>
+      </w:r>
+    </w:p>
+    <w:p>
+      <w:pPr>
+        <w:pStyle w:val="6"/>
+        <w:keepNext w:val="0"/>
+        <w:keepLines w:val="0"/>
+        <w:widowControl/>
+        <w:suppressLineNumbers w:val="0"/>
+      </w:pPr>
+      <w:r>
+        <w:rPr>
+          <w:b/>
+          <w:bCs/>
+        </w:rPr>
+        <w:t>7.1 Decision Principles</w:t>
+      </w:r>
+    </w:p>
+    <w:p>
+      <w:pPr>
+        <w:pStyle w:val="30"/>
+        <w:keepNext w:val="0"/>
+        <w:keepLines w:val="0"/>
+        <w:widowControl/>
+        <w:suppressLineNumbers w:val="0"/>
+        <w:spacing w:before="0" w:beforeAutospacing="1" w:after="0" w:afterAutospacing="1"/>
+        <w:ind w:left="0" w:right="0"/>
+      </w:pPr>
+      <w:r>
+        <w:t>Findings are prioritised using the following decision order:</w:t>
+      </w:r>
+    </w:p>
+    <w:p>
+      <w:pPr>
+        <w:pStyle w:val="30"/>
+        <w:keepNext w:val="0"/>
+        <w:keepLines w:val="0"/>
+        <w:widowControl/>
+        <w:numPr>
+          <w:ilvl w:val="0"/>
+          <w:numId w:val="7"/>
+        </w:numPr>
+        <w:suppressLineNumbers w:val="0"/>
+        <w:spacing w:before="0" w:beforeAutospacing="1" w:after="0" w:afterAutospacing="1"/>
+        <w:ind w:left="425" w:leftChars="0" w:right="0" w:hanging="425" w:firstLineChars="0"/>
+      </w:pPr>
+      <w:r>
+        <w:rPr>
+          <w:b/>
+          <w:bCs/>
+        </w:rPr>
+        <w:t>Safety &amp; Legal Exposure (Highest Priority)</w:t>
+      </w:r>
+    </w:p>
+    <w:p>
+      <w:pPr>
+        <w:pStyle w:val="30"/>
+        <w:keepNext w:val="0"/>
+        <w:keepLines w:val="0"/>
+        <w:widowControl/>
+        <w:numPr>
+          <w:ilvl w:val="0"/>
+          <w:numId w:val="0"/>
+        </w:numPr>
+        <w:suppressLineNumbers w:val="0"/>
+        <w:spacing w:before="0" w:beforeAutospacing="1" w:after="0" w:afterAutospacing="1"/>
+        <w:ind w:left="420" w:leftChars="0" w:right="0" w:rightChars="0"/>
+      </w:pPr>
+      <w:r>
+        <w:t>Conditions that present an immediate or elevated risk to occupant safety, or that may expose the property owner or managing agent to regulatory, insurance, or duty-of-care liability.</w:t>
+      </w:r>
+    </w:p>
+    <w:p>
+      <w:pPr>
+        <w:pStyle w:val="30"/>
+        <w:keepNext w:val="0"/>
+        <w:keepLines w:val="0"/>
+        <w:widowControl/>
+        <w:numPr>
+          <w:ilvl w:val="0"/>
+          <w:numId w:val="7"/>
+        </w:numPr>
+        <w:suppressLineNumbers w:val="0"/>
+        <w:spacing w:before="0" w:beforeAutospacing="1" w:after="0" w:afterAutospacing="1"/>
+        <w:ind w:left="425" w:leftChars="0" w:right="0" w:hanging="425" w:firstLineChars="0"/>
+      </w:pPr>
+      <w:r>
+        <w:rPr>
+          <w:b/>
+          <w:bCs/>
+        </w:rPr>
+        <w:t>Reliability &amp; Escalation Risk</w:t>
+      </w:r>
+    </w:p>
+    <w:p>
+      <w:pPr>
+        <w:pStyle w:val="30"/>
+        <w:keepNext w:val="0"/>
+        <w:keepLines w:val="0"/>
+        <w:widowControl/>
+        <w:numPr>
+          <w:ilvl w:val="0"/>
+          <w:numId w:val="0"/>
+        </w:numPr>
+        <w:suppressLineNumbers w:val="0"/>
+        <w:spacing w:before="0" w:beforeAutospacing="1" w:after="0" w:afterAutospacing="1"/>
+        <w:ind w:left="420" w:leftChars="0" w:right="0" w:rightChars="0"/>
+      </w:pPr>
+      <w:r>
+        <w:t>Conditions that are currently stable but exhibit characteristics associated with age-related degradation, legacy design standards, or increased likelihood of failure under normal use.</w:t>
+      </w:r>
+    </w:p>
+    <w:p>
+      <w:pPr>
+        <w:pStyle w:val="30"/>
+        <w:keepNext w:val="0"/>
+        <w:keepLines w:val="0"/>
+        <w:widowControl/>
+        <w:numPr>
+          <w:ilvl w:val="0"/>
+          <w:numId w:val="7"/>
+        </w:numPr>
+        <w:suppressLineNumbers w:val="0"/>
+        <w:spacing w:before="0" w:beforeAutospacing="1" w:after="0" w:afterAutospacing="1"/>
+        <w:ind w:left="425" w:leftChars="0" w:right="0" w:hanging="425" w:firstLineChars="0"/>
+      </w:pPr>
+      <w:r>
+        <w:rPr>
+          <w:b/>
+          <w:bCs/>
+        </w:rPr>
+        <w:t>Budget Planning &amp; Asset Management</w:t>
+      </w:r>
+    </w:p>
+    <w:p>
+      <w:pPr>
+        <w:pStyle w:val="30"/>
+        <w:keepNext w:val="0"/>
+        <w:keepLines w:val="0"/>
+        <w:widowControl/>
+        <w:suppressLineNumbers w:val="0"/>
+        <w:spacing w:before="0" w:beforeAutospacing="1" w:after="0" w:afterAutospacing="1"/>
+        <w:ind w:left="440" w:leftChars="200" w:right="0"/>
+      </w:pPr>
+      <w:r>
+        <w:t>Conditions that do not pose a safety concern, but may be relevant for long-term maintenance planning, future upgrades, or capital forecasting.</w:t>
+      </w:r>
+    </w:p>
+    <w:p>
+      <w:pPr>
+        <w:pStyle w:val="30"/>
+        <w:keepNext w:val="0"/>
+        <w:keepLines w:val="0"/>
+        <w:widowControl/>
+        <w:suppressLineNumbers w:val="0"/>
+        <w:spacing w:before="0" w:beforeAutospacing="1" w:after="0" w:afterAutospacing="1"/>
+        <w:ind w:left="0" w:right="0"/>
+      </w:pPr>
+      <w:r>
+        <w:t>This hierarchy ensures that decisions are driven by risk clarity rather than technical complexity or reactive maintenance pressure.</w:t>
+      </w:r>
+    </w:p>
+    <w:p>
+      <w:pPr>
+        <w:pStyle w:val="6"/>
+        <w:keepNext w:val="0"/>
+        <w:keepLines w:val="0"/>
+        <w:widowControl/>
+        <w:suppressLineNumbers w:val="0"/>
+      </w:pPr>
+      <w:r>
+        <w:rPr>
+          <w:b/>
+          <w:bCs/>
+        </w:rPr>
+        <w:t>7.2 Assessment Inputs</w:t>
+      </w:r>
+    </w:p>
+    <w:p>
+      <w:pPr>
+        <w:pStyle w:val="30"/>
+        <w:keepNext w:val="0"/>
+        <w:keepLines w:val="0"/>
+        <w:widowControl/>
+        <w:suppressLineNumbers w:val="0"/>
+        <w:spacing w:before="0" w:beforeAutospacing="1" w:after="0" w:afterAutospacing="1"/>
+        <w:ind w:left="0" w:right="0"/>
+      </w:pPr>
+      <w:r>
+        <w:t>Risk prioritisation is informed by a combination of:</w:t>
+      </w:r>
+    </w:p>
+    <w:p>
+      <w:pPr>
+        <w:pStyle w:val="30"/>
+        <w:keepNext w:val="0"/>
+        <w:keepLines w:val="0"/>
+        <w:widowControl/>
+        <w:numPr>
+          <w:ilvl w:val="0"/>
+          <w:numId w:val="8"/>
+        </w:numPr>
+        <w:suppressLineNumbers w:val="0"/>
+        <w:spacing w:before="0" w:beforeAutospacing="1" w:after="0" w:afterAutospacing="1"/>
+        <w:ind w:left="420" w:leftChars="0" w:right="0" w:rightChars="0" w:hanging="420" w:firstLineChars="0"/>
+      </w:pPr>
+      <w:r>
+        <w:t>on-site observations and measured data,</w:t>
+      </w:r>
+    </w:p>
+    <w:p>
+      <w:pPr>
+        <w:pStyle w:val="30"/>
+        <w:keepNext w:val="0"/>
+        <w:keepLines w:val="0"/>
+        <w:widowControl/>
+        <w:numPr>
+          <w:ilvl w:val="0"/>
+          <w:numId w:val="8"/>
+        </w:numPr>
+        <w:suppressLineNumbers w:val="0"/>
+        <w:spacing w:before="0" w:beforeAutospacing="1" w:after="0" w:afterAutospacing="1"/>
+        <w:ind w:left="420" w:leftChars="0" w:right="0" w:rightChars="0" w:hanging="420" w:firstLineChars="0"/>
+      </w:pPr>
+      <w:r>
+        <w:t>functional testing results at accessible points,</w:t>
+      </w:r>
+    </w:p>
+    <w:p>
+      <w:pPr>
+        <w:pStyle w:val="30"/>
+        <w:keepNext w:val="0"/>
+        <w:keepLines w:val="0"/>
+        <w:widowControl/>
+        <w:numPr>
+          <w:ilvl w:val="0"/>
+          <w:numId w:val="8"/>
+        </w:numPr>
+        <w:suppressLineNumbers w:val="0"/>
+        <w:spacing w:before="0" w:beforeAutospacing="1" w:after="0" w:afterAutospacing="1"/>
+        <w:ind w:left="420" w:leftChars="0" w:right="0" w:rightChars="0" w:hanging="420" w:firstLineChars="0"/>
+      </w:pPr>
+      <w:r>
+        <w:t>evidence of thermal, insulation, or mechanical stress,</w:t>
+      </w:r>
+    </w:p>
+    <w:p>
+      <w:pPr>
+        <w:pStyle w:val="30"/>
+        <w:keepNext w:val="0"/>
+        <w:keepLines w:val="0"/>
+        <w:widowControl/>
+        <w:numPr>
+          <w:ilvl w:val="0"/>
+          <w:numId w:val="8"/>
+        </w:numPr>
+        <w:suppressLineNumbers w:val="0"/>
+        <w:spacing w:before="0" w:beforeAutospacing="1" w:after="0" w:afterAutospacing="1"/>
+        <w:ind w:left="420" w:leftChars="0" w:right="0" w:rightChars="0" w:hanging="420" w:firstLineChars="0"/>
+      </w:pPr>
+      <w:r>
+        <w:t>presence of legacy components and protection arrangements,</w:t>
+      </w:r>
+    </w:p>
+    <w:p>
+      <w:pPr>
+        <w:pStyle w:val="30"/>
+        <w:keepNext w:val="0"/>
+        <w:keepLines w:val="0"/>
+        <w:widowControl/>
+        <w:numPr>
+          <w:ilvl w:val="0"/>
+          <w:numId w:val="8"/>
+        </w:numPr>
+        <w:suppressLineNumbers w:val="0"/>
+        <w:spacing w:before="0" w:beforeAutospacing="1" w:after="0" w:afterAutospacing="1"/>
+        <w:ind w:left="420" w:leftChars="0" w:right="0" w:rightChars="0" w:hanging="420" w:firstLineChars="0"/>
+      </w:pPr>
+      <w:r>
+        <w:t>escalation indicators based on typical residential usage patterns.</w:t>
+      </w:r>
+    </w:p>
+    <w:p>
+      <w:pPr>
+        <w:pStyle w:val="30"/>
+        <w:keepNext w:val="0"/>
+        <w:keepLines w:val="0"/>
+        <w:widowControl/>
+        <w:suppressLineNumbers w:val="0"/>
+        <w:spacing w:before="0" w:beforeAutospacing="1" w:after="0" w:afterAutospacing="1"/>
+        <w:ind w:left="0" w:right="0"/>
+      </w:pPr>
+      <w:r>
+        <w:t>No single observation is assessed in isolation; findings are evaluated in context.</w:t>
+      </w:r>
+    </w:p>
+    <w:p>
+      <w:pPr>
+        <w:pStyle w:val="6"/>
+        <w:keepNext w:val="0"/>
+        <w:keepLines w:val="0"/>
+        <w:widowControl/>
+        <w:suppressLineNumbers w:val="0"/>
+      </w:pPr>
+      <w:r>
+        <w:rPr>
+          <w:b/>
+          <w:bCs/>
+        </w:rPr>
+        <w:t>7.3 Priority Classification</w:t>
+      </w:r>
+    </w:p>
+    <w:p>
+      <w:pPr>
+        <w:pStyle w:val="30"/>
+        <w:keepNext w:val="0"/>
+        <w:keepLines w:val="0"/>
+        <w:widowControl/>
+        <w:suppressLineNumbers w:val="0"/>
+        <w:spacing w:before="0" w:beforeAutospacing="1" w:after="0" w:afterAutospacing="1"/>
+        <w:ind w:left="0" w:right="0"/>
+      </w:pPr>
+      <w:r>
+        <w:t>Based on the above framework, findings are classified into one of the following categories:</w:t>
+      </w:r>
+    </w:p>
+    <w:p>
+      <w:pPr>
+        <w:pStyle w:val="30"/>
+        <w:keepNext w:val="0"/>
+        <w:keepLines w:val="0"/>
+        <w:widowControl/>
+        <w:numPr>
+          <w:ilvl w:val="0"/>
+          <w:numId w:val="8"/>
+        </w:numPr>
+        <w:suppressLineNumbers w:val="0"/>
+        <w:spacing w:before="0" w:beforeAutospacing="1" w:after="0" w:afterAutospacing="1"/>
+        <w:ind w:left="420" w:leftChars="0" w:right="0" w:hanging="420" w:firstLineChars="0"/>
+      </w:pPr>
+      <w:r>
+        <w:rPr>
+          <w:b/>
+          <w:bCs/>
+        </w:rPr>
+        <w:t>Immediate Action Required</w:t>
+      </w:r>
+    </w:p>
+    <w:p>
+      <w:pPr>
+        <w:pStyle w:val="30"/>
+        <w:keepNext w:val="0"/>
+        <w:keepLines w:val="0"/>
+        <w:widowControl/>
+        <w:numPr>
+          <w:ilvl w:val="0"/>
+          <w:numId w:val="0"/>
+        </w:numPr>
+        <w:suppressLineNumbers w:val="0"/>
+        <w:spacing w:before="0" w:beforeAutospacing="1" w:after="0" w:afterAutospacing="1"/>
+        <w:ind w:left="420" w:leftChars="0" w:right="0" w:rightChars="0"/>
+      </w:pPr>
+      <w:r>
+        <w:t>Conditions that present an unacceptable safety or liability risk and should be addressed without delay.</w:t>
+      </w:r>
+    </w:p>
+    <w:p>
+      <w:pPr>
+        <w:pStyle w:val="30"/>
+        <w:keepNext w:val="0"/>
+        <w:keepLines w:val="0"/>
+        <w:widowControl/>
+        <w:numPr>
+          <w:ilvl w:val="0"/>
+          <w:numId w:val="8"/>
+        </w:numPr>
+        <w:suppressLineNumbers w:val="0"/>
+        <w:spacing w:before="0" w:beforeAutospacing="1" w:after="0" w:afterAutospacing="1"/>
+        <w:ind w:left="420" w:leftChars="0" w:right="0" w:hanging="420" w:firstLineChars="0"/>
+      </w:pPr>
+      <w:r>
+        <w:rPr>
+          <w:b/>
+          <w:bCs/>
+        </w:rPr>
+        <w:t>Monitoring / Planned Action</w:t>
+      </w:r>
+    </w:p>
+    <w:p>
+      <w:pPr>
+        <w:pStyle w:val="30"/>
+        <w:keepNext w:val="0"/>
+        <w:keepLines w:val="0"/>
+        <w:widowControl/>
+        <w:numPr>
+          <w:ilvl w:val="0"/>
+          <w:numId w:val="0"/>
+        </w:numPr>
+        <w:suppressLineNumbers w:val="0"/>
+        <w:spacing w:before="0" w:beforeAutospacing="1" w:after="0" w:afterAutospacing="1"/>
+        <w:ind w:leftChars="200" w:right="0" w:rightChars="0"/>
+      </w:pPr>
+      <w:r>
+        <w:t>Conditions that are currently acceptable but warrant monitoring or consideration during future electrical works or renovations.</w:t>
+      </w:r>
+    </w:p>
+    <w:p>
+      <w:pPr>
+        <w:pStyle w:val="30"/>
+        <w:keepNext w:val="0"/>
+        <w:keepLines w:val="0"/>
+        <w:widowControl/>
+        <w:numPr>
+          <w:ilvl w:val="0"/>
+          <w:numId w:val="8"/>
+        </w:numPr>
+        <w:suppressLineNumbers w:val="0"/>
+        <w:spacing w:before="0" w:beforeAutospacing="1" w:after="0" w:afterAutospacing="1"/>
+        <w:ind w:left="420" w:leftChars="0" w:right="0" w:hanging="420" w:firstLineChars="0"/>
+      </w:pPr>
+      <w:r>
+        <w:rPr>
+          <w:b/>
+          <w:bCs/>
+        </w:rPr>
+        <w:t>Acceptable / No Action Required</w:t>
+      </w:r>
+    </w:p>
+    <w:p>
+      <w:pPr>
+        <w:pStyle w:val="30"/>
+        <w:keepNext w:val="0"/>
+        <w:keepLines w:val="0"/>
+        <w:widowControl/>
+        <w:numPr>
+          <w:ilvl w:val="0"/>
+          <w:numId w:val="0"/>
+        </w:numPr>
+        <w:suppressLineNumbers w:val="0"/>
+        <w:spacing w:before="0" w:beforeAutospacing="1" w:after="0" w:afterAutospacing="1"/>
+        <w:ind w:left="420" w:leftChars="0" w:right="0" w:rightChars="0"/>
+      </w:pPr>
+      <w:r>
+        <w:t>Conditions that are consistent with safe operation under current use and do not require intervention at this time.</w:t>
+      </w:r>
+    </w:p>
+    <w:p>
+      <w:pPr>
+        <w:pStyle w:val="30"/>
+        <w:keepNext w:val="0"/>
+        <w:keepLines w:val="0"/>
+        <w:widowControl/>
+        <w:suppressLineNumbers w:val="0"/>
+        <w:spacing w:before="0" w:beforeAutospacing="1" w:after="0" w:afterAutospacing="1"/>
+        <w:ind w:left="0" w:right="0"/>
+      </w:pPr>
+      <w:r>
+        <w:t>Importantly, the presence of findings in the latter two categories does not imply non-compliance or unsafe occupation.</w:t>
+      </w:r>
+    </w:p>
+    <w:p>
+      <w:pPr>
+        <w:pStyle w:val="6"/>
+        <w:keepNext w:val="0"/>
+        <w:keepLines w:val="0"/>
+        <w:widowControl/>
+        <w:suppressLineNumbers w:val="0"/>
+      </w:pPr>
+      <w:r>
+        <w:rPr>
+          <w:b/>
+          <w:bCs/>
+        </w:rPr>
+        <w:t>7.4 Independence &amp; Scope Boundary</w:t>
+      </w:r>
+    </w:p>
+    <w:p>
+      <w:pPr>
+        <w:pStyle w:val="30"/>
+        <w:keepNext w:val="0"/>
+        <w:keepLines w:val="0"/>
+        <w:widowControl/>
+        <w:suppressLineNumbers w:val="0"/>
+        <w:spacing w:before="0" w:beforeAutospacing="1" w:after="0" w:afterAutospacing="1"/>
+        <w:ind w:left="0" w:right="0"/>
+      </w:pPr>
+      <w:r>
+        <w:t>This prioritisation framework is applied independently of any repair or upgrade proposal.</w:t>
+      </w:r>
+    </w:p>
+    <w:p>
+      <w:pPr>
+        <w:pStyle w:val="30"/>
+        <w:keepNext w:val="0"/>
+        <w:keepLines w:val="0"/>
+        <w:widowControl/>
+        <w:suppressLineNumbers w:val="0"/>
+        <w:spacing w:before="0" w:beforeAutospacing="1" w:after="0" w:afterAutospacing="1"/>
+        <w:ind w:left="0" w:right="0"/>
+      </w:pPr>
+      <w:r>
+        <w:t>No cost estimates, quotations, or sales recommendations influence the classification of findings.</w:t>
+      </w:r>
+    </w:p>
+    <w:p>
+      <w:pPr>
+        <w:pStyle w:val="30"/>
+        <w:keepNext w:val="0"/>
+        <w:keepLines w:val="0"/>
+        <w:widowControl/>
+        <w:suppressLineNumbers w:val="0"/>
+        <w:spacing w:before="0" w:beforeAutospacing="1" w:after="0" w:afterAutospacing="1"/>
+        <w:ind w:left="0" w:right="0"/>
+      </w:pPr>
+      <w:r>
+        <w:t>The framework is designed to support informed decision-making, not to mandate expenditure.</w:t>
+      </w:r>
+    </w:p>
+    <w:p>
+      <w:r>
+        <w:br w:type="page"/>
+      </w:r>
+    </w:p>
+    <w:p>
+      <w:pPr>
         <w:pStyle w:val="3"/>
         <w:keepNext/>
       </w:pPr>
       <w:r>
-        <w:t>8. 5-year CapEx roadmap (budget plan)</w:t>
+        <w:t xml:space="preserve">8. </w:t>
+      </w:r>
+      <w:r>
+        <w:rPr>
+          <w:rFonts w:hint="default"/>
+          <w:lang w:val="en-US"/>
+        </w:rPr>
+        <w:t>Five</w:t>
+      </w:r>
+      <w:r>
+        <w:t>-year CapEx roadmap (budget plan)</w:t>
       </w:r>
     </w:p>
     <w:p>
@@ -2296,15 +2863,6 @@
                           <a:prstClr val="black"/>
                         </a:solidFill>
                       </a:ln>
-                      <a:extLst>
-                        <a:ext uri="{909E8E84-426E-40DD-AFC4-6F175D3DCCD1}">
-                          <a14:hiddenFill xmlns:a14="http://schemas.microsoft.com/office/drawing/2010/main">
-                            <a:solidFill>
-                              <a:srgbClr val="FFFF00"/>
-                            </a:solidFill>
-                          </a14:hiddenFill>
-                        </a:ext>
-                      </a:extLst>
                     </wps:spPr>
                     <wps:style>
                       <a:lnRef idx="0">
@@ -2379,7 +2937,7 @@
         </mc:Choice>
         <mc:Fallback>
           <w:pict>
-            <v:shape id="_x0000_s1026" o:spid="_x0000_s1026" o:spt="202" type="#_x0000_t202" style="position:absolute;left:0pt;margin-left:253.2pt;margin-top:-22.75pt;height:23.25pt;width:174.5pt;mso-wrap-distance-bottom:0pt;mso-wrap-distance-left:9pt;mso-wrap-distance-right:9pt;mso-wrap-distance-top:0pt;z-index:251660288;mso-width-relative:page;mso-height-relative:page;" filled="f" stroked="t" coordsize="21600,21600" o:gfxdata="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">
+            <v:shape id="_x0000_s1026" o:spid="_x0000_s1026" o:spt="202" type="#_x0000_t202" style="position:absolute;left:0pt;margin-left:253.2pt;margin-top:-22.75pt;height:23.25pt;width:174.5pt;mso-wrap-distance-bottom:0pt;mso-wrap-distance-left:9pt;mso-wrap-distance-right:9pt;mso-wrap-distance-top:0pt;z-index:251660288;mso-width-relative:page;mso-height-relative:page;" filled="f" stroked="t" coordsize="21600,21600" o:gfxdata="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">
               <v:fill on="f" focussize="0,0"/>
               <v:stroke weight="0.5pt" color="#000000 [3204]" joinstyle="round"/>
               <v:imagedata o:title=""/>
@@ -2546,6 +3104,143 @@
 <file path=word/numbering.xml><?xml version="1.0" encoding="utf-8"?>
 <w:numbering xmlns:wpc="http://schemas.microsoft.com/office/word/2010/wordprocessingCanvas" xmlns:mc="http://schemas.openxmlformats.org/markup-compatibility/2006" xmlns:o="urn:schemas-microsoft-com:office:office" xmlns:r="http://schemas.openxmlformats.org/officeDocument/2006/relationships" xmlns:m="http://schemas.openxmlformats.org/officeDocument/2006/math" xmlns:v="urn:schemas-microsoft-com:vml" xmlns:wp14="http://schemas.microsoft.com/office/word/2010/wordprocessingDrawing" xmlns:wp="http://schemas.openxmlformats.org/drawingml/2006/wordprocessingDrawing" xmlns:w10="urn:schemas-microsoft-com:office:word" xmlns:w="http://schemas.openxmlformats.org/wordprocessingml/2006/main" xmlns:w14="http://schemas.microsoft.com/office/word/2010/wordml" xmlns:wpg="http://schemas.microsoft.com/office/word/2010/wordprocessingGroup" xmlns:wpi="http://schemas.microsoft.com/office/word/2010/wordprocessingInk" xmlns:wne="http://schemas.microsoft.com/office/word/2006/wordml" xmlns:wps="http://schemas.microsoft.com/office/word/2010/wordprocessingShape" xmlns:wpsCustomData="http://www.wps.cn/officeDocument/2013/wpsCustomData" mc:Ignorable="w14 wp14">
   <w:abstractNum w:abstractNumId="0">
+    <w:nsid w:val="FFF272C5"/>
+    <w:multiLevelType w:val="multilevel"/>
+    <w:tmpl w:val="FFF272C5"/>
+    <w:lvl w:ilvl="0" w:tentative="0">
+      <w:start w:val="1"/>
+      <w:numFmt w:val="decimal"/>
+      <w:lvlText w:val="%1."/>
+      <w:lvlJc w:val="left"/>
+      <w:pPr>
+        <w:ind w:left="425" w:hanging="425"/>
+      </w:pPr>
+      <w:rPr>
+        <w:rFonts w:hint="default"/>
+      </w:rPr>
+    </w:lvl>
+    <w:lvl w:ilvl="1" w:tentative="0">
+      <w:start w:val="1"/>
+      <w:numFmt w:val="decimal"/>
+      <w:lvlText w:val="(%2)"/>
+      <w:lvlJc w:val="left"/>
+      <w:pPr>
+        <w:tabs>
+          <w:tab w:val="left" w:pos="840"/>
+        </w:tabs>
+        <w:ind w:left="840" w:leftChars="0" w:hanging="420" w:firstLineChars="0"/>
+      </w:pPr>
+      <w:rPr>
+        <w:rFonts w:hint="default"/>
+      </w:rPr>
+    </w:lvl>
+    <w:lvl w:ilvl="2" w:tentative="0">
+      <w:start w:val="1"/>
+      <w:numFmt w:val="decimalEnclosedCircleChinese"/>
+      <w:lvlText w:val="%3"/>
+      <w:lvlJc w:val="left"/>
+      <w:pPr>
+        <w:tabs>
+          <w:tab w:val="left" w:pos="1260"/>
+        </w:tabs>
+        <w:ind w:left="1260" w:leftChars="0" w:hanging="420" w:firstLineChars="0"/>
+      </w:pPr>
+      <w:rPr>
+        <w:rFonts w:hint="default"/>
+      </w:rPr>
+    </w:lvl>
+    <w:lvl w:ilvl="3" w:tentative="0">
+      <w:start w:val="1"/>
+      <w:numFmt w:val="decimal"/>
+      <w:lvlText w:val="%4)"/>
+      <w:lvlJc w:val="left"/>
+      <w:pPr>
+        <w:tabs>
+          <w:tab w:val="left" w:pos="1680"/>
+        </w:tabs>
+        <w:ind w:left="1680" w:leftChars="0" w:hanging="420" w:firstLineChars="0"/>
+      </w:pPr>
+      <w:rPr>
+        <w:rFonts w:hint="default"/>
+      </w:rPr>
+    </w:lvl>
+    <w:lvl w:ilvl="4" w:tentative="0">
+      <w:start w:val="1"/>
+      <w:numFmt w:val="lowerLetter"/>
+      <w:lvlText w:val="%5."/>
+      <w:lvlJc w:val="left"/>
+      <w:pPr>
+        <w:tabs>
+          <w:tab w:val="left" w:pos="2100"/>
+        </w:tabs>
+        <w:ind w:left="2100" w:leftChars="0" w:hanging="420" w:firstLineChars="0"/>
+      </w:pPr>
+      <w:rPr>
+        <w:rFonts w:hint="default"/>
+      </w:rPr>
+    </w:lvl>
+    <w:lvl w:ilvl="5" w:tentative="0">
+      <w:start w:val="1"/>
+      <w:numFmt w:val="lowerLetter"/>
+      <w:lvlText w:val="%6)"/>
+      <w:lvlJc w:val="left"/>
+      <w:pPr>
+        <w:tabs>
+          <w:tab w:val="left" w:pos="2520"/>
+        </w:tabs>
+        <w:ind w:left="2520" w:leftChars="0" w:hanging="420" w:firstLineChars="0"/>
+      </w:pPr>
+      <w:rPr>
+        <w:rFonts w:hint="default"/>
+      </w:rPr>
+    </w:lvl>
+    <w:lvl w:ilvl="6" w:tentative="0">
+      <w:start w:val="1"/>
+      <w:numFmt w:val="lowerRoman"/>
+      <w:lvlText w:val="%7."/>
+      <w:lvlJc w:val="left"/>
+      <w:pPr>
+        <w:tabs>
+          <w:tab w:val="left" w:pos="2940"/>
+        </w:tabs>
+        <w:ind w:left="2940" w:leftChars="0" w:hanging="420" w:firstLineChars="0"/>
+      </w:pPr>
+      <w:rPr>
+        <w:rFonts w:hint="default"/>
+      </w:rPr>
+    </w:lvl>
+    <w:lvl w:ilvl="7" w:tentative="0">
+      <w:start w:val="1"/>
+      <w:numFmt w:val="lowerRoman"/>
+      <w:lvlText w:val="%8)"/>
+      <w:lvlJc w:val="left"/>
+      <w:pPr>
+        <w:tabs>
+          <w:tab w:val="left" w:pos="3360"/>
+        </w:tabs>
+        <w:ind w:left="3360" w:leftChars="0" w:hanging="420" w:firstLineChars="0"/>
+      </w:pPr>
+      <w:rPr>
+        <w:rFonts w:hint="default"/>
+      </w:rPr>
+    </w:lvl>
+    <w:lvl w:ilvl="8" w:tentative="0">
+      <w:start w:val="1"/>
+      <w:numFmt w:val="lowerLetter"/>
+      <w:lvlText w:val="%9."/>
+      <w:lvlJc w:val="left"/>
+      <w:pPr>
+        <w:tabs>
+          <w:tab w:val="left" w:pos="3780"/>
+        </w:tabs>
+        <w:ind w:left="3780" w:leftChars="0" w:hanging="420" w:firstLineChars="0"/>
+      </w:pPr>
+      <w:rPr>
+        <w:rFonts w:hint="default"/>
+      </w:rPr>
+    </w:lvl>
+  </w:abstractNum>
+  <w:abstractNum w:abstractNumId="1">
     <w:nsid w:val="FFFFFF7E"/>
     <w:multiLevelType w:val="singleLevel"/>
     <w:tmpl w:val="FFFFFF7E"/>
@@ -2563,7 +3258,7 @@
       </w:pPr>
     </w:lvl>
   </w:abstractNum>
-  <w:abstractNum w:abstractNumId="1">
+  <w:abstractNum w:abstractNumId="2">
     <w:nsid w:val="FFFFFF7F"/>
     <w:multiLevelType w:val="singleLevel"/>
     <w:tmpl w:val="FFFFFF7F"/>
@@ -2581,7 +3276,7 @@
       </w:pPr>
     </w:lvl>
   </w:abstractNum>
-  <w:abstractNum w:abstractNumId="2">
+  <w:abstractNum w:abstractNumId="3">
     <w:nsid w:val="FFFFFF82"/>
     <w:multiLevelType w:val="singleLevel"/>
     <w:tmpl w:val="FFFFFF82"/>
@@ -2602,7 +3297,7 @@
       </w:rPr>
     </w:lvl>
   </w:abstractNum>
-  <w:abstractNum w:abstractNumId="3">
+  <w:abstractNum w:abstractNumId="4">
     <w:nsid w:val="FFFFFF83"/>
     <w:multiLevelType w:val="singleLevel"/>
     <w:tmpl w:val="FFFFFF83"/>
@@ -2623,7 +3318,7 @@
       </w:rPr>
     </w:lvl>
   </w:abstractNum>
-  <w:abstractNum w:abstractNumId="4">
+  <w:abstractNum w:abstractNumId="5">
     <w:nsid w:val="FFFFFF88"/>
     <w:multiLevelType w:val="singleLevel"/>
     <w:tmpl w:val="FFFFFF88"/>
@@ -2641,7 +3336,7 @@
       </w:pPr>
     </w:lvl>
   </w:abstractNum>
-  <w:abstractNum w:abstractNumId="5">
+  <w:abstractNum w:abstractNumId="6">
     <w:nsid w:val="FFFFFF89"/>
     <w:multiLevelType w:val="singleLevel"/>
     <w:tmpl w:val="FFFFFF89"/>
@@ -2662,23 +3357,166 @@
       </w:rPr>
     </w:lvl>
   </w:abstractNum>
+  <w:abstractNum w:abstractNumId="7">
+    <w:nsid w:val="759707D9"/>
+    <w:multiLevelType w:val="multilevel"/>
+    <w:tmpl w:val="759707D9"/>
+    <w:lvl w:ilvl="0" w:tentative="0">
+      <w:start w:val="1"/>
+      <w:numFmt w:val="bullet"/>
+      <w:lvlText w:val=""/>
+      <w:lvlJc w:val="left"/>
+      <w:pPr>
+        <w:ind w:left="420" w:hanging="420"/>
+      </w:pPr>
+      <w:rPr>
+        <w:rFonts w:hint="default" w:ascii="Wingdings" w:hAnsi="Wingdings"/>
+      </w:rPr>
+    </w:lvl>
+    <w:lvl w:ilvl="1" w:tentative="0">
+      <w:start w:val="1"/>
+      <w:numFmt w:val="bullet"/>
+      <w:lvlText w:val=""/>
+      <w:lvlJc w:val="left"/>
+      <w:pPr>
+        <w:tabs>
+          <w:tab w:val="left" w:pos="840"/>
+        </w:tabs>
+        <w:ind w:left="840" w:leftChars="0" w:hanging="420" w:firstLineChars="0"/>
+      </w:pPr>
+      <w:rPr>
+        <w:rFonts w:hint="default" w:ascii="Wingdings" w:hAnsi="Wingdings"/>
+      </w:rPr>
+    </w:lvl>
+    <w:lvl w:ilvl="2" w:tentative="0">
+      <w:start w:val="1"/>
+      <w:numFmt w:val="bullet"/>
+      <w:lvlText w:val=""/>
+      <w:lvlJc w:val="left"/>
+      <w:pPr>
+        <w:tabs>
+          <w:tab w:val="left" w:pos="1260"/>
+        </w:tabs>
+        <w:ind w:left="1260" w:leftChars="0" w:hanging="420" w:firstLineChars="0"/>
+      </w:pPr>
+      <w:rPr>
+        <w:rFonts w:hint="default" w:ascii="Wingdings" w:hAnsi="Wingdings"/>
+      </w:rPr>
+    </w:lvl>
+    <w:lvl w:ilvl="3" w:tentative="0">
+      <w:start w:val="1"/>
+      <w:numFmt w:val="bullet"/>
+      <w:lvlText w:val=""/>
+      <w:lvlJc w:val="left"/>
+      <w:pPr>
+        <w:tabs>
+          <w:tab w:val="left" w:pos="1680"/>
+        </w:tabs>
+        <w:ind w:left="1680" w:leftChars="0" w:hanging="420" w:firstLineChars="0"/>
+      </w:pPr>
+      <w:rPr>
+        <w:rFonts w:hint="default" w:ascii="Wingdings" w:hAnsi="Wingdings"/>
+      </w:rPr>
+    </w:lvl>
+    <w:lvl w:ilvl="4" w:tentative="0">
+      <w:start w:val="1"/>
+      <w:numFmt w:val="bullet"/>
+      <w:lvlText w:val=""/>
+      <w:lvlJc w:val="left"/>
+      <w:pPr>
+        <w:tabs>
+          <w:tab w:val="left" w:pos="2100"/>
+        </w:tabs>
+        <w:ind w:left="2100" w:leftChars="0" w:hanging="420" w:firstLineChars="0"/>
+      </w:pPr>
+      <w:rPr>
+        <w:rFonts w:hint="default" w:ascii="Wingdings" w:hAnsi="Wingdings"/>
+      </w:rPr>
+    </w:lvl>
+    <w:lvl w:ilvl="5" w:tentative="0">
+      <w:start w:val="1"/>
+      <w:numFmt w:val="bullet"/>
+      <w:lvlText w:val=""/>
+      <w:lvlJc w:val="left"/>
+      <w:pPr>
+        <w:tabs>
+          <w:tab w:val="left" w:pos="2520"/>
+        </w:tabs>
+        <w:ind w:left="2520" w:leftChars="0" w:hanging="420" w:firstLineChars="0"/>
+      </w:pPr>
+      <w:rPr>
+        <w:rFonts w:hint="default" w:ascii="Wingdings" w:hAnsi="Wingdings"/>
+      </w:rPr>
+    </w:lvl>
+    <w:lvl w:ilvl="6" w:tentative="0">
+      <w:start w:val="1"/>
+      <w:numFmt w:val="bullet"/>
+      <w:lvlText w:val=""/>
+      <w:lvlJc w:val="left"/>
+      <w:pPr>
+        <w:tabs>
+          <w:tab w:val="left" w:pos="2940"/>
+        </w:tabs>
+        <w:ind w:left="2940" w:leftChars="0" w:hanging="420" w:firstLineChars="0"/>
+      </w:pPr>
+      <w:rPr>
+        <w:rFonts w:hint="default" w:ascii="Wingdings" w:hAnsi="Wingdings"/>
+      </w:rPr>
+    </w:lvl>
+    <w:lvl w:ilvl="7" w:tentative="0">
+      <w:start w:val="1"/>
+      <w:numFmt w:val="bullet"/>
+      <w:lvlText w:val=""/>
+      <w:lvlJc w:val="left"/>
+      <w:pPr>
+        <w:tabs>
+          <w:tab w:val="left" w:pos="3360"/>
+        </w:tabs>
+        <w:ind w:left="3360" w:leftChars="0" w:hanging="420" w:firstLineChars="0"/>
+      </w:pPr>
+      <w:rPr>
+        <w:rFonts w:hint="default" w:ascii="Wingdings" w:hAnsi="Wingdings"/>
+      </w:rPr>
+    </w:lvl>
+    <w:lvl w:ilvl="8" w:tentative="0">
+      <w:start w:val="1"/>
+      <w:numFmt w:val="bullet"/>
+      <w:lvlText w:val=""/>
+      <w:lvlJc w:val="left"/>
+      <w:pPr>
+        <w:tabs>
+          <w:tab w:val="left" w:pos="3780"/>
+        </w:tabs>
+        <w:ind w:left="3780" w:leftChars="0" w:hanging="420" w:firstLineChars="0"/>
+      </w:pPr>
+      <w:rPr>
+        <w:rFonts w:hint="default" w:ascii="Wingdings" w:hAnsi="Wingdings"/>
+      </w:rPr>
+    </w:lvl>
+  </w:abstractNum>
   <w:num w:numId="1">
+    <w:abstractNumId w:val="2"/>
+  </w:num>
+  <w:num w:numId="2">
+    <w:abstractNumId w:val="5"/>
+  </w:num>
+  <w:num w:numId="3">
+    <w:abstractNumId w:val="6"/>
+  </w:num>
+  <w:num w:numId="4">
+    <w:abstractNumId w:val="3"/>
+  </w:num>
+  <w:num w:numId="5">
     <w:abstractNumId w:val="1"/>
   </w:num>
-  <w:num w:numId="2">
+  <w:num w:numId="6">
     <w:abstractNumId w:val="4"/>
   </w:num>
-  <w:num w:numId="3">
-    <w:abstractNumId w:val="5"/>
-  </w:num>
-  <w:num w:numId="4">
-    <w:abstractNumId w:val="2"/>
-  </w:num>
-  <w:num w:numId="5">
+  <w:num w:numId="7">
     <w:abstractNumId w:val="0"/>
   </w:num>
-  <w:num w:numId="6">
-    <w:abstractNumId w:val="3"/>
+  <w:num w:numId="8">
+    <w:abstractNumId w:val="7"/>
   </w:num>
 </w:numbering>
 </file>

</xml_diff>